<commit_message>
Renamed "historical" to "recent" in multiple files
</commit_message>
<xml_diff>
--- a/Climate data/_ReadMe Climate data.docx
+++ b/Climate data/_ReadMe Climate data.docx
@@ -1,6 +1,6 @@
 
 <file path=word/document.xml><?xml version="1.0" encoding="utf-8"?>
-<w:document xmlns:wpc="http://schemas.microsoft.com/office/word/2010/wordprocessingCanvas" xmlns:cx="http://schemas.microsoft.com/office/drawing/2014/chartex" xmlns:cx1="http://schemas.microsoft.com/office/drawing/2015/9/8/chartex" xmlns:cx2="http://schemas.microsoft.com/office/drawing/2015/10/21/chartex" xmlns:cx3="http://schemas.microsoft.com/office/drawing/2016/5/9/chartex" xmlns:cx4="http://schemas.microsoft.com/office/drawing/2016/5/10/chartex" xmlns:cx5="http://schemas.microsoft.com/office/drawing/2016/5/11/chartex" xmlns:cx6="http://schemas.microsoft.com/office/drawing/2016/5/12/chartex" xmlns:cx7="http://schemas.microsoft.com/office/drawing/2016/5/13/chartex" xmlns:cx8="http://schemas.microsoft.com/office/drawing/2016/5/14/chartex" xmlns:mc="http://schemas.openxmlformats.org/markup-compatibility/2006" xmlns:aink="http://schemas.microsoft.com/office/drawing/2016/ink" xmlns:am3d="http://schemas.microsoft.com/office/drawing/2017/model3d" xmlns:o="urn:schemas-microsoft-com:office:office" xmlns:oel="http://schemas.microsoft.com/office/2019/extlst" xmlns:r="http://schemas.openxmlformats.org/officeDocument/2006/relationships" xmlns:m="http://schemas.openxmlformats.org/officeDocument/2006/math" xmlns:v="urn:schemas-microsoft-com:vml" xmlns:wp14="http://schemas.microsoft.com/office/word/2010/wordprocessingDrawing" xmlns:wp="http://schemas.openxmlformats.org/drawingml/2006/wordprocessingDrawing" xmlns:w10="urn:schemas-microsoft-com:office:word" xmlns:w="http://schemas.openxmlformats.org/wordprocessingml/2006/main" xmlns:w14="http://schemas.microsoft.com/office/word/2010/wordml" xmlns:w15="http://schemas.microsoft.com/office/word/2012/wordml" xmlns:w16cex="http://schemas.microsoft.com/office/word/2018/wordml/cex" xmlns:w16cid="http://schemas.microsoft.com/office/word/2016/wordml/cid" xmlns:w16="http://schemas.microsoft.com/office/word/2018/wordml" xmlns:w16sdtdh="http://schemas.microsoft.com/office/word/2020/wordml/sdtdatahash" xmlns:w16se="http://schemas.microsoft.com/office/word/2015/wordml/symex" xmlns:wpg="http://schemas.microsoft.com/office/word/2010/wordprocessingGroup" xmlns:wpi="http://schemas.microsoft.com/office/word/2010/wordprocessingInk" xmlns:wne="http://schemas.microsoft.com/office/word/2006/wordml" xmlns:wps="http://schemas.microsoft.com/office/word/2010/wordprocessingShape" mc:Ignorable="w14 w15 w16se w16cid w16 w16cex w16sdtdh wp14">
+<w:document xmlns:wpc="http://schemas.microsoft.com/office/word/2010/wordprocessingCanvas" xmlns:cx="http://schemas.microsoft.com/office/drawing/2014/chartex" xmlns:cx1="http://schemas.microsoft.com/office/drawing/2015/9/8/chartex" xmlns:cx2="http://schemas.microsoft.com/office/drawing/2015/10/21/chartex" xmlns:cx3="http://schemas.microsoft.com/office/drawing/2016/5/9/chartex" xmlns:cx4="http://schemas.microsoft.com/office/drawing/2016/5/10/chartex" xmlns:cx5="http://schemas.microsoft.com/office/drawing/2016/5/11/chartex" xmlns:cx6="http://schemas.microsoft.com/office/drawing/2016/5/12/chartex" xmlns:cx7="http://schemas.microsoft.com/office/drawing/2016/5/13/chartex" xmlns:cx8="http://schemas.microsoft.com/office/drawing/2016/5/14/chartex" xmlns:mc="http://schemas.openxmlformats.org/markup-compatibility/2006" xmlns:aink="http://schemas.microsoft.com/office/drawing/2016/ink" xmlns:am3d="http://schemas.microsoft.com/office/drawing/2017/model3d" xmlns:o="urn:schemas-microsoft-com:office:office" xmlns:oel="http://schemas.microsoft.com/office/2019/extlst" xmlns:r="http://schemas.openxmlformats.org/officeDocument/2006/relationships" xmlns:m="http://schemas.openxmlformats.org/officeDocument/2006/math" xmlns:v="urn:schemas-microsoft-com:vml" xmlns:wp14="http://schemas.microsoft.com/office/word/2010/wordprocessingDrawing" xmlns:wp="http://schemas.openxmlformats.org/drawingml/2006/wordprocessingDrawing" xmlns:w10="urn:schemas-microsoft-com:office:word" xmlns:w="http://schemas.openxmlformats.org/wordprocessingml/2006/main" xmlns:w14="http://schemas.microsoft.com/office/word/2010/wordml" xmlns:w15="http://schemas.microsoft.com/office/word/2012/wordml" xmlns:w16cex="http://schemas.microsoft.com/office/word/2018/wordml/cex" xmlns:w16cid="http://schemas.microsoft.com/office/word/2016/wordml/cid" xmlns:w16="http://schemas.microsoft.com/office/word/2018/wordml" xmlns:w16du="http://schemas.microsoft.com/office/word/2023/wordml/word16du" xmlns:w16sdtdh="http://schemas.microsoft.com/office/word/2020/wordml/sdtdatahash" xmlns:w16se="http://schemas.microsoft.com/office/word/2015/wordml/symex" xmlns:wpg="http://schemas.microsoft.com/office/word/2010/wordprocessingGroup" xmlns:wpi="http://schemas.microsoft.com/office/word/2010/wordprocessingInk" xmlns:wne="http://schemas.microsoft.com/office/word/2006/wordml" xmlns:wps="http://schemas.microsoft.com/office/word/2010/wordprocessingShape" mc:Ignorable="w14 w15 w16se w16cid w16 w16cex w16sdtdh wp14">
   <w:body>
     <w:p>
       <w:pPr>
@@ -179,7 +179,25 @@
           <w:szCs w:val="22"/>
           <w:lang w:val="en-US"/>
         </w:rPr>
-        <w:t>the future and historical climate data CSV files.</w:t>
+        <w:t xml:space="preserve">the future and </w:t>
+      </w:r>
+      <w:r>
+        <w:rPr>
+          <w:rFonts w:ascii="Times New Roman" w:hAnsi="Times New Roman" w:cs="Times New Roman"/>
+          <w:sz w:val="22"/>
+          <w:szCs w:val="22"/>
+          <w:lang w:val="en-US"/>
+        </w:rPr>
+        <w:t>recent</w:t>
+      </w:r>
+      <w:r>
+        <w:rPr>
+          <w:rFonts w:ascii="Times New Roman" w:hAnsi="Times New Roman" w:cs="Times New Roman"/>
+          <w:sz w:val="22"/>
+          <w:szCs w:val="22"/>
+          <w:lang w:val="en-US"/>
+        </w:rPr>
+        <w:t xml:space="preserve"> climate data CSV files.</w:t>
       </w:r>
     </w:p>
     <w:p>
@@ -329,43 +347,7 @@
           <w:szCs w:val="22"/>
           <w:lang w:val="en-US"/>
         </w:rPr>
-        <w:t xml:space="preserve">Population: </w:t>
-      </w:r>
-      <w:r>
-        <w:rPr>
-          <w:rFonts w:ascii="Times New Roman" w:hAnsi="Times New Roman" w:cs="Times New Roman"/>
-          <w:sz w:val="22"/>
-          <w:szCs w:val="22"/>
-          <w:lang w:val="en-US"/>
-        </w:rPr>
-        <w:t>S</w:t>
-      </w:r>
-      <w:r>
-        <w:rPr>
-          <w:rFonts w:ascii="Times New Roman" w:hAnsi="Times New Roman" w:cs="Times New Roman"/>
-          <w:sz w:val="22"/>
-          <w:szCs w:val="22"/>
-          <w:lang w:val="en-US"/>
-        </w:rPr>
-        <w:t xml:space="preserve">pecies name and geographical location </w:t>
-      </w:r>
-      <w:r>
-        <w:rPr>
-          <w:rFonts w:ascii="Times New Roman" w:hAnsi="Times New Roman" w:cs="Times New Roman"/>
-          <w:sz w:val="22"/>
-          <w:szCs w:val="22"/>
-          <w:lang w:val="en-US"/>
-        </w:rPr>
-        <w:t>(</w:t>
-      </w:r>
-      <w:r>
-        <w:rPr>
-          <w:rFonts w:ascii="Times New Roman" w:hAnsi="Times New Roman" w:cs="Times New Roman"/>
-          <w:sz w:val="22"/>
-          <w:szCs w:val="22"/>
-          <w:lang w:val="en-US"/>
-        </w:rPr>
-        <w:t xml:space="preserve">to distinguish </w:t>
+        <w:t xml:space="preserve">Population: Species name and geographical location (to distinguish </w:t>
       </w:r>
       <w:r>
         <w:rPr>
@@ -628,17 +610,7 @@
           <w:szCs w:val="22"/>
           <w:lang w:val="en-US"/>
         </w:rPr>
-        <w:t>Station_</w:t>
-      </w:r>
-      <w:r>
-        <w:rPr>
-          <w:rFonts w:ascii="Times New Roman" w:hAnsi="Times New Roman" w:cs="Times New Roman"/>
-          <w:spacing w:val="-2"/>
-          <w:sz w:val="22"/>
-          <w:szCs w:val="22"/>
-          <w:lang w:val="en-US"/>
-        </w:rPr>
-        <w:t>Lat</w:t>
+        <w:t>Station_Lat</w:t>
       </w:r>
       <w:proofErr w:type="spellEnd"/>
       <w:r>
@@ -659,17 +631,7 @@
           <w:szCs w:val="22"/>
           <w:lang w:val="en-US"/>
         </w:rPr>
-        <w:t>Latitude</w:t>
-      </w:r>
-      <w:r>
-        <w:rPr>
-          <w:rFonts w:ascii="Times New Roman" w:hAnsi="Times New Roman" w:cs="Times New Roman"/>
-          <w:spacing w:val="-2"/>
-          <w:sz w:val="22"/>
-          <w:szCs w:val="22"/>
-          <w:lang w:val="en-US"/>
-        </w:rPr>
-        <w:t xml:space="preserve"> of the climate station</w:t>
+        <w:t>Latitude of the climate station</w:t>
       </w:r>
     </w:p>
     <w:p>
@@ -697,17 +659,7 @@
           <w:szCs w:val="22"/>
           <w:lang w:val="en-US"/>
         </w:rPr>
-        <w:t>Station_</w:t>
-      </w:r>
-      <w:r>
-        <w:rPr>
-          <w:rFonts w:ascii="Times New Roman" w:hAnsi="Times New Roman" w:cs="Times New Roman"/>
-          <w:spacing w:val="-2"/>
-          <w:sz w:val="22"/>
-          <w:szCs w:val="22"/>
-          <w:lang w:val="en-US"/>
-        </w:rPr>
-        <w:t>Lon</w:t>
+        <w:t>Station_Lon</w:t>
       </w:r>
       <w:proofErr w:type="spellEnd"/>
       <w:r>
@@ -728,17 +680,7 @@
           <w:szCs w:val="22"/>
           <w:lang w:val="en-US"/>
         </w:rPr>
-        <w:t>Longitude</w:t>
-      </w:r>
-      <w:r>
-        <w:rPr>
-          <w:rFonts w:ascii="Times New Roman" w:hAnsi="Times New Roman" w:cs="Times New Roman"/>
-          <w:spacing w:val="-2"/>
-          <w:sz w:val="22"/>
-          <w:szCs w:val="22"/>
-          <w:lang w:val="en-US"/>
-        </w:rPr>
-        <w:t xml:space="preserve"> of the climate station</w:t>
+        <w:t>Longitude of the climate station</w:t>
       </w:r>
     </w:p>
     <w:p>
@@ -766,17 +708,7 @@
           <w:szCs w:val="22"/>
           <w:lang w:val="en-US"/>
         </w:rPr>
-        <w:t>Station_</w:t>
-      </w:r>
-      <w:r>
-        <w:rPr>
-          <w:rFonts w:ascii="Times New Roman" w:hAnsi="Times New Roman" w:cs="Times New Roman"/>
-          <w:spacing w:val="-2"/>
-          <w:sz w:val="22"/>
-          <w:szCs w:val="22"/>
-          <w:lang w:val="en-US"/>
-        </w:rPr>
-        <w:t>Elev</w:t>
+        <w:t>Station_Elev</w:t>
       </w:r>
       <w:proofErr w:type="spellEnd"/>
       <w:r>
@@ -797,17 +729,7 @@
           <w:szCs w:val="22"/>
           <w:lang w:val="en-US"/>
         </w:rPr>
-        <w:t>Elevation</w:t>
-      </w:r>
-      <w:r>
-        <w:rPr>
-          <w:rFonts w:ascii="Times New Roman" w:hAnsi="Times New Roman" w:cs="Times New Roman"/>
-          <w:spacing w:val="-2"/>
-          <w:sz w:val="22"/>
-          <w:szCs w:val="22"/>
-          <w:lang w:val="en-US"/>
-        </w:rPr>
-        <w:t xml:space="preserve"> of the climate station</w:t>
+        <w:t>Elevation of the climate station</w:t>
       </w:r>
     </w:p>
     <w:p>
@@ -835,17 +757,7 @@
           <w:szCs w:val="22"/>
           <w:lang w:val="en-US"/>
         </w:rPr>
-        <w:t>Station_</w:t>
-      </w:r>
-      <w:r>
-        <w:rPr>
-          <w:rFonts w:ascii="Times New Roman" w:hAnsi="Times New Roman" w:cs="Times New Roman"/>
-          <w:spacing w:val="-2"/>
-          <w:sz w:val="22"/>
-          <w:szCs w:val="22"/>
-          <w:lang w:val="en-US"/>
-        </w:rPr>
-        <w:t>Code</w:t>
+        <w:t>Station_Code</w:t>
       </w:r>
       <w:proofErr w:type="spellEnd"/>
       <w:r>
@@ -866,17 +778,7 @@
           <w:szCs w:val="22"/>
           <w:lang w:val="en-US"/>
         </w:rPr>
-        <w:t>Code for</w:t>
-      </w:r>
-      <w:r>
-        <w:rPr>
-          <w:rFonts w:ascii="Times New Roman" w:hAnsi="Times New Roman" w:cs="Times New Roman"/>
-          <w:spacing w:val="-2"/>
-          <w:sz w:val="22"/>
-          <w:szCs w:val="22"/>
-          <w:lang w:val="en-US"/>
-        </w:rPr>
-        <w:t xml:space="preserve"> the climate station</w:t>
+        <w:t>Code for the climate station</w:t>
       </w:r>
     </w:p>
     <w:p>
@@ -904,17 +806,7 @@
           <w:szCs w:val="22"/>
           <w:lang w:val="en-US"/>
         </w:rPr>
-        <w:t>Station_</w:t>
-      </w:r>
-      <w:r>
-        <w:rPr>
-          <w:rFonts w:ascii="Times New Roman" w:hAnsi="Times New Roman" w:cs="Times New Roman"/>
-          <w:spacing w:val="-2"/>
-          <w:sz w:val="22"/>
-          <w:szCs w:val="22"/>
-          <w:lang w:val="en-US"/>
-        </w:rPr>
-        <w:t>WMO</w:t>
+        <w:t>Station_WMO</w:t>
       </w:r>
       <w:proofErr w:type="spellEnd"/>
       <w:r>
@@ -935,17 +827,7 @@
           <w:szCs w:val="22"/>
           <w:lang w:val="en-US"/>
         </w:rPr>
-        <w:t>World Meteorological Organization code for</w:t>
-      </w:r>
-      <w:r>
-        <w:rPr>
-          <w:rFonts w:ascii="Times New Roman" w:hAnsi="Times New Roman" w:cs="Times New Roman"/>
-          <w:spacing w:val="-2"/>
-          <w:sz w:val="22"/>
-          <w:szCs w:val="22"/>
-          <w:lang w:val="en-US"/>
-        </w:rPr>
-        <w:t xml:space="preserve"> the climate station</w:t>
+        <w:t>World Meteorological Organization code for the climate station</w:t>
       </w:r>
     </w:p>
     <w:p>
@@ -1043,17 +925,7 @@
           <w:szCs w:val="22"/>
           <w:lang w:val="en-US"/>
         </w:rPr>
-        <w:t xml:space="preserve">Month </w:t>
-      </w:r>
-      <w:r>
-        <w:rPr>
-          <w:rFonts w:ascii="Times New Roman" w:hAnsi="Times New Roman" w:cs="Times New Roman"/>
-          <w:spacing w:val="-2"/>
-          <w:sz w:val="22"/>
-          <w:szCs w:val="22"/>
-          <w:lang w:val="en-US"/>
-        </w:rPr>
-        <w:t>in which the climate data sequence starts</w:t>
+        <w:t>Month in which the climate data sequence starts</w:t>
       </w:r>
     </w:p>
     <w:p>
@@ -1102,17 +974,7 @@
           <w:szCs w:val="22"/>
           <w:lang w:val="en-US"/>
         </w:rPr>
-        <w:t xml:space="preserve">Day </w:t>
-      </w:r>
-      <w:r>
-        <w:rPr>
-          <w:rFonts w:ascii="Times New Roman" w:hAnsi="Times New Roman" w:cs="Times New Roman"/>
-          <w:spacing w:val="-2"/>
-          <w:sz w:val="22"/>
-          <w:szCs w:val="22"/>
-          <w:lang w:val="en-US"/>
-        </w:rPr>
-        <w:t>in which the climate data sequence starts</w:t>
+        <w:t>Day in which the climate data sequence starts</w:t>
       </w:r>
     </w:p>
     <w:p>
@@ -1140,17 +1002,7 @@
           <w:szCs w:val="22"/>
           <w:lang w:val="en-US"/>
         </w:rPr>
-        <w:t>End</w:t>
-      </w:r>
-      <w:r>
-        <w:rPr>
-          <w:rFonts w:ascii="Times New Roman" w:hAnsi="Times New Roman" w:cs="Times New Roman"/>
-          <w:spacing w:val="-2"/>
-          <w:sz w:val="22"/>
-          <w:szCs w:val="22"/>
-          <w:lang w:val="en-US"/>
-        </w:rPr>
-        <w:t>_yr</w:t>
+        <w:t>End_yr</w:t>
       </w:r>
       <w:proofErr w:type="spellEnd"/>
       <w:r>
@@ -1171,37 +1023,7 @@
           <w:szCs w:val="22"/>
           <w:lang w:val="en-US"/>
         </w:rPr>
-        <w:t xml:space="preserve">Year </w:t>
-      </w:r>
-      <w:r>
-        <w:rPr>
-          <w:rFonts w:ascii="Times New Roman" w:hAnsi="Times New Roman" w:cs="Times New Roman"/>
-          <w:spacing w:val="-2"/>
-          <w:sz w:val="22"/>
-          <w:szCs w:val="22"/>
-          <w:lang w:val="en-US"/>
-        </w:rPr>
-        <w:t xml:space="preserve">in which the climate data sequence </w:t>
-      </w:r>
-      <w:r>
-        <w:rPr>
-          <w:rFonts w:ascii="Times New Roman" w:hAnsi="Times New Roman" w:cs="Times New Roman"/>
-          <w:spacing w:val="-2"/>
-          <w:sz w:val="22"/>
-          <w:szCs w:val="22"/>
-          <w:lang w:val="en-US"/>
-        </w:rPr>
-        <w:t>end</w:t>
-      </w:r>
-      <w:r>
-        <w:rPr>
-          <w:rFonts w:ascii="Times New Roman" w:hAnsi="Times New Roman" w:cs="Times New Roman"/>
-          <w:spacing w:val="-2"/>
-          <w:sz w:val="22"/>
-          <w:szCs w:val="22"/>
-          <w:lang w:val="en-US"/>
-        </w:rPr>
-        <w:t>s</w:t>
+        <w:t>Year in which the climate data sequence ends</w:t>
       </w:r>
     </w:p>
     <w:p>
@@ -1229,17 +1051,7 @@
           <w:szCs w:val="22"/>
           <w:lang w:val="en-US"/>
         </w:rPr>
-        <w:t>End</w:t>
-      </w:r>
-      <w:r>
-        <w:rPr>
-          <w:rFonts w:ascii="Times New Roman" w:hAnsi="Times New Roman" w:cs="Times New Roman"/>
-          <w:spacing w:val="-2"/>
-          <w:sz w:val="22"/>
-          <w:szCs w:val="22"/>
-          <w:lang w:val="en-US"/>
-        </w:rPr>
-        <w:t>_mo</w:t>
+        <w:t>End_mo</w:t>
       </w:r>
       <w:proofErr w:type="spellEnd"/>
       <w:r>
@@ -1260,37 +1072,7 @@
           <w:szCs w:val="22"/>
           <w:lang w:val="en-US"/>
         </w:rPr>
-        <w:t xml:space="preserve">Month </w:t>
-      </w:r>
-      <w:r>
-        <w:rPr>
-          <w:rFonts w:ascii="Times New Roman" w:hAnsi="Times New Roman" w:cs="Times New Roman"/>
-          <w:spacing w:val="-2"/>
-          <w:sz w:val="22"/>
-          <w:szCs w:val="22"/>
-          <w:lang w:val="en-US"/>
-        </w:rPr>
-        <w:t xml:space="preserve">in which the climate data sequence </w:t>
-      </w:r>
-      <w:r>
-        <w:rPr>
-          <w:rFonts w:ascii="Times New Roman" w:hAnsi="Times New Roman" w:cs="Times New Roman"/>
-          <w:spacing w:val="-2"/>
-          <w:sz w:val="22"/>
-          <w:szCs w:val="22"/>
-          <w:lang w:val="en-US"/>
-        </w:rPr>
-        <w:t>end</w:t>
-      </w:r>
-      <w:r>
-        <w:rPr>
-          <w:rFonts w:ascii="Times New Roman" w:hAnsi="Times New Roman" w:cs="Times New Roman"/>
-          <w:spacing w:val="-2"/>
-          <w:sz w:val="22"/>
-          <w:szCs w:val="22"/>
-          <w:lang w:val="en-US"/>
-        </w:rPr>
-        <w:t>s</w:t>
+        <w:t>Month in which the climate data sequence ends</w:t>
       </w:r>
     </w:p>
     <w:p>
@@ -1318,17 +1100,7 @@
           <w:szCs w:val="22"/>
           <w:lang w:val="en-US"/>
         </w:rPr>
-        <w:t>End</w:t>
-      </w:r>
-      <w:r>
-        <w:rPr>
-          <w:rFonts w:ascii="Times New Roman" w:hAnsi="Times New Roman" w:cs="Times New Roman"/>
-          <w:spacing w:val="-2"/>
-          <w:sz w:val="22"/>
-          <w:szCs w:val="22"/>
-          <w:lang w:val="en-US"/>
-        </w:rPr>
-        <w:t>_day</w:t>
+        <w:t>End_day</w:t>
       </w:r>
       <w:proofErr w:type="spellEnd"/>
       <w:r>
@@ -1349,37 +1121,7 @@
           <w:szCs w:val="22"/>
           <w:lang w:val="en-US"/>
         </w:rPr>
-        <w:t xml:space="preserve">Day </w:t>
-      </w:r>
-      <w:r>
-        <w:rPr>
-          <w:rFonts w:ascii="Times New Roman" w:hAnsi="Times New Roman" w:cs="Times New Roman"/>
-          <w:spacing w:val="-2"/>
-          <w:sz w:val="22"/>
-          <w:szCs w:val="22"/>
-          <w:lang w:val="en-US"/>
-        </w:rPr>
-        <w:t xml:space="preserve">in which the climate data sequence </w:t>
-      </w:r>
-      <w:r>
-        <w:rPr>
-          <w:rFonts w:ascii="Times New Roman" w:hAnsi="Times New Roman" w:cs="Times New Roman"/>
-          <w:spacing w:val="-2"/>
-          <w:sz w:val="22"/>
-          <w:szCs w:val="22"/>
-          <w:lang w:val="en-US"/>
-        </w:rPr>
-        <w:t>end</w:t>
-      </w:r>
-      <w:r>
-        <w:rPr>
-          <w:rFonts w:ascii="Times New Roman" w:hAnsi="Times New Roman" w:cs="Times New Roman"/>
-          <w:spacing w:val="-2"/>
-          <w:sz w:val="22"/>
-          <w:szCs w:val="22"/>
-          <w:lang w:val="en-US"/>
-        </w:rPr>
-        <w:t>s</w:t>
+        <w:t>Day in which the climate data sequence ends</w:t>
       </w:r>
     </w:p>
     <w:p>
@@ -1484,25 +1226,7 @@
           <w:szCs w:val="22"/>
           <w:lang w:val="en-US"/>
         </w:rPr>
-        <w:t xml:space="preserve"> </w:t>
-      </w:r>
-      <w:r>
-        <w:rPr>
-          <w:rFonts w:ascii="Times New Roman" w:hAnsi="Times New Roman" w:cs="Times New Roman"/>
-          <w:sz w:val="22"/>
-          <w:szCs w:val="22"/>
-          <w:lang w:val="en-US"/>
-        </w:rPr>
-        <w:t xml:space="preserve">Future climate </w:t>
-      </w:r>
-      <w:r>
-        <w:rPr>
-          <w:rFonts w:ascii="Times New Roman" w:hAnsi="Times New Roman" w:cs="Times New Roman"/>
-          <w:sz w:val="22"/>
-          <w:szCs w:val="22"/>
-          <w:lang w:val="en-US"/>
-        </w:rPr>
-        <w:t xml:space="preserve">data assembled in “Read climate </w:t>
+        <w:t xml:space="preserve"> Future climate data assembled in “Read climate </w:t>
       </w:r>
       <w:proofErr w:type="spellStart"/>
       <w:proofErr w:type="gramStart"/>
@@ -1583,25 +1307,7 @@
           <w:szCs w:val="22"/>
           <w:lang w:val="en-US"/>
         </w:rPr>
-        <w:t>day</w:t>
-      </w:r>
-      <w:r>
-        <w:rPr>
-          <w:rFonts w:ascii="Times New Roman" w:hAnsi="Times New Roman" w:cs="Times New Roman"/>
-          <w:sz w:val="22"/>
-          <w:szCs w:val="22"/>
-          <w:lang w:val="en-US"/>
-        </w:rPr>
-        <w:t xml:space="preserve">: </w:t>
-      </w:r>
-      <w:r>
-        <w:rPr>
-          <w:rFonts w:ascii="Times New Roman" w:hAnsi="Times New Roman" w:cs="Times New Roman"/>
-          <w:sz w:val="22"/>
-          <w:szCs w:val="22"/>
-          <w:lang w:val="en-US"/>
-        </w:rPr>
-        <w:t>Numerical day of the year (e.g., January 10 = day 10)</w:t>
+        <w:t>day: Numerical day of the year (e.g., January 10 = day 10)</w:t>
       </w:r>
     </w:p>
     <w:p>
@@ -1658,27 +1364,7 @@
           <w:szCs w:val="22"/>
           <w:lang w:val="en-US"/>
         </w:rPr>
-        <w:t>latitude</w:t>
-      </w:r>
-      <w:r>
-        <w:rPr>
-          <w:rFonts w:ascii="Times New Roman" w:hAnsi="Times New Roman" w:cs="Times New Roman"/>
-          <w:spacing w:val="-2"/>
-          <w:sz w:val="22"/>
-          <w:szCs w:val="22"/>
-          <w:lang w:val="en-US"/>
-        </w:rPr>
-        <w:t xml:space="preserve">: </w:t>
-      </w:r>
-      <w:r>
-        <w:rPr>
-          <w:rFonts w:ascii="Times New Roman" w:hAnsi="Times New Roman" w:cs="Times New Roman"/>
-          <w:spacing w:val="-2"/>
-          <w:sz w:val="22"/>
-          <w:szCs w:val="22"/>
-          <w:lang w:val="en-US"/>
-        </w:rPr>
-        <w:t>Latitude from which future climate data was downloaded</w:t>
+        <w:t>latitude: Latitude from which future climate data was downloaded</w:t>
       </w:r>
     </w:p>
     <w:p>
@@ -1706,37 +1392,7 @@
           <w:szCs w:val="22"/>
           <w:lang w:val="en-US"/>
         </w:rPr>
-        <w:t>longitude</w:t>
-      </w:r>
-      <w:r>
-        <w:rPr>
-          <w:rFonts w:ascii="Times New Roman" w:hAnsi="Times New Roman" w:cs="Times New Roman"/>
-          <w:spacing w:val="-2"/>
-          <w:sz w:val="22"/>
-          <w:szCs w:val="22"/>
-          <w:lang w:val="en-US"/>
-        </w:rPr>
-        <w:t>: L</w:t>
-      </w:r>
-      <w:r>
-        <w:rPr>
-          <w:rFonts w:ascii="Times New Roman" w:hAnsi="Times New Roman" w:cs="Times New Roman"/>
-          <w:spacing w:val="-2"/>
-          <w:sz w:val="22"/>
-          <w:szCs w:val="22"/>
-          <w:lang w:val="en-US"/>
-        </w:rPr>
-        <w:t>ongitude</w:t>
-      </w:r>
-      <w:r>
-        <w:rPr>
-          <w:rFonts w:ascii="Times New Roman" w:hAnsi="Times New Roman" w:cs="Times New Roman"/>
-          <w:spacing w:val="-2"/>
-          <w:sz w:val="22"/>
-          <w:szCs w:val="22"/>
-          <w:lang w:val="en-US"/>
-        </w:rPr>
-        <w:t xml:space="preserve"> from which future climate data was downloaded</w:t>
+        <w:t>longitude: Longitude from which future climate data was downloaded</w:t>
       </w:r>
     </w:p>
     <w:p>
@@ -1764,27 +1420,7 @@
           <w:szCs w:val="22"/>
           <w:lang w:val="en-US"/>
         </w:rPr>
-        <w:t>T</w:t>
-      </w:r>
-      <w:r>
-        <w:rPr>
-          <w:rFonts w:ascii="Times New Roman" w:hAnsi="Times New Roman" w:cs="Times New Roman"/>
-          <w:spacing w:val="-2"/>
-          <w:sz w:val="22"/>
-          <w:szCs w:val="22"/>
-          <w:lang w:val="en-US"/>
-        </w:rPr>
-        <w:t xml:space="preserve">: </w:t>
-      </w:r>
-      <w:r>
-        <w:rPr>
-          <w:rFonts w:ascii="Times New Roman" w:hAnsi="Times New Roman" w:cs="Times New Roman"/>
-          <w:spacing w:val="-2"/>
-          <w:sz w:val="22"/>
-          <w:szCs w:val="22"/>
-          <w:lang w:val="en-US"/>
-        </w:rPr>
-        <w:t>Mean daily temperature in Kelvin</w:t>
+        <w:t>T: Mean daily temperature in Kelvin</w:t>
       </w:r>
     </w:p>
     <w:p>
@@ -1821,7 +1457,7 @@
           <w:szCs w:val="22"/>
           <w:lang w:val="en-US"/>
         </w:rPr>
-        <w:t>H</w:t>
+        <w:t>Recent</w:t>
       </w:r>
       <w:r>
         <w:rPr>
@@ -1832,7 +1468,7 @@
           <w:szCs w:val="22"/>
           <w:lang w:val="en-US"/>
         </w:rPr>
-        <w:t>istorical climate data CVS files</w:t>
+        <w:t xml:space="preserve"> climate data CVS files</w:t>
       </w:r>
       <w:r>
         <w:rPr>
@@ -1861,7 +1497,16 @@
           <w:szCs w:val="22"/>
           <w:lang w:val="en-US"/>
         </w:rPr>
-        <w:t>Historical c</w:t>
+        <w:t>Recent</w:t>
+      </w:r>
+      <w:r>
+        <w:rPr>
+          <w:rFonts w:ascii="Times New Roman" w:hAnsi="Times New Roman" w:cs="Times New Roman"/>
+          <w:sz w:val="22"/>
+          <w:szCs w:val="22"/>
+          <w:lang w:val="en-US"/>
+        </w:rPr>
+        <w:t xml:space="preserve"> c</w:t>
       </w:r>
       <w:r>
         <w:rPr>
@@ -1873,7 +1518,6 @@
         <w:t xml:space="preserve">limate data assembled in “Read climate </w:t>
       </w:r>
       <w:proofErr w:type="spellStart"/>
-      <w:proofErr w:type="gramStart"/>
       <w:r>
         <w:rPr>
           <w:rFonts w:ascii="Times New Roman" w:hAnsi="Times New Roman" w:cs="Times New Roman"/>
@@ -1884,7 +1528,6 @@
         <w:t>data.R</w:t>
       </w:r>
       <w:proofErr w:type="spellEnd"/>
-      <w:proofErr w:type="gramEnd"/>
       <w:r>
         <w:rPr>
           <w:rFonts w:ascii="Times New Roman" w:hAnsi="Times New Roman" w:cs="Times New Roman"/>
@@ -2000,7 +1643,7 @@
 </file>
 
 <file path=word/numbering.xml><?xml version="1.0" encoding="utf-8"?>
-<w:numbering xmlns:wpc="http://schemas.microsoft.com/office/word/2010/wordprocessingCanvas" xmlns:cx="http://schemas.microsoft.com/office/drawing/2014/chartex" xmlns:cx1="http://schemas.microsoft.com/office/drawing/2015/9/8/chartex" xmlns:cx2="http://schemas.microsoft.com/office/drawing/2015/10/21/chartex" xmlns:cx3="http://schemas.microsoft.com/office/drawing/2016/5/9/chartex" xmlns:cx4="http://schemas.microsoft.com/office/drawing/2016/5/10/chartex" xmlns:cx5="http://schemas.microsoft.com/office/drawing/2016/5/11/chartex" xmlns:cx6="http://schemas.microsoft.com/office/drawing/2016/5/12/chartex" xmlns:cx7="http://schemas.microsoft.com/office/drawing/2016/5/13/chartex" xmlns:cx8="http://schemas.microsoft.com/office/drawing/2016/5/14/chartex" xmlns:mc="http://schemas.openxmlformats.org/markup-compatibility/2006" xmlns:aink="http://schemas.microsoft.com/office/drawing/2016/ink" xmlns:am3d="http://schemas.microsoft.com/office/drawing/2017/model3d" xmlns:o="urn:schemas-microsoft-com:office:office" xmlns:oel="http://schemas.microsoft.com/office/2019/extlst" xmlns:r="http://schemas.openxmlformats.org/officeDocument/2006/relationships" xmlns:m="http://schemas.openxmlformats.org/officeDocument/2006/math" xmlns:v="urn:schemas-microsoft-com:vml" xmlns:wp14="http://schemas.microsoft.com/office/word/2010/wordprocessingDrawing" xmlns:wp="http://schemas.openxmlformats.org/drawingml/2006/wordprocessingDrawing" xmlns:w10="urn:schemas-microsoft-com:office:word" xmlns:w="http://schemas.openxmlformats.org/wordprocessingml/2006/main" xmlns:w14="http://schemas.microsoft.com/office/word/2010/wordml" xmlns:w15="http://schemas.microsoft.com/office/word/2012/wordml" xmlns:w16cex="http://schemas.microsoft.com/office/word/2018/wordml/cex" xmlns:w16cid="http://schemas.microsoft.com/office/word/2016/wordml/cid" xmlns:w16="http://schemas.microsoft.com/office/word/2018/wordml" xmlns:w16sdtdh="http://schemas.microsoft.com/office/word/2020/wordml/sdtdatahash" xmlns:w16se="http://schemas.microsoft.com/office/word/2015/wordml/symex" xmlns:wpg="http://schemas.microsoft.com/office/word/2010/wordprocessingGroup" xmlns:wpi="http://schemas.microsoft.com/office/word/2010/wordprocessingInk" xmlns:wne="http://schemas.microsoft.com/office/word/2006/wordml" xmlns:wps="http://schemas.microsoft.com/office/word/2010/wordprocessingShape" mc:Ignorable="w14 w15 w16se w16cid w16 w16cex w16sdtdh wp14">
+<w:numbering xmlns:wpc="http://schemas.microsoft.com/office/word/2010/wordprocessingCanvas" xmlns:cx="http://schemas.microsoft.com/office/drawing/2014/chartex" xmlns:cx1="http://schemas.microsoft.com/office/drawing/2015/9/8/chartex" xmlns:cx2="http://schemas.microsoft.com/office/drawing/2015/10/21/chartex" xmlns:cx3="http://schemas.microsoft.com/office/drawing/2016/5/9/chartex" xmlns:cx4="http://schemas.microsoft.com/office/drawing/2016/5/10/chartex" xmlns:cx5="http://schemas.microsoft.com/office/drawing/2016/5/11/chartex" xmlns:cx6="http://schemas.microsoft.com/office/drawing/2016/5/12/chartex" xmlns:cx7="http://schemas.microsoft.com/office/drawing/2016/5/13/chartex" xmlns:cx8="http://schemas.microsoft.com/office/drawing/2016/5/14/chartex" xmlns:mc="http://schemas.openxmlformats.org/markup-compatibility/2006" xmlns:aink="http://schemas.microsoft.com/office/drawing/2016/ink" xmlns:am3d="http://schemas.microsoft.com/office/drawing/2017/model3d" xmlns:o="urn:schemas-microsoft-com:office:office" xmlns:oel="http://schemas.microsoft.com/office/2019/extlst" xmlns:r="http://schemas.openxmlformats.org/officeDocument/2006/relationships" xmlns:m="http://schemas.openxmlformats.org/officeDocument/2006/math" xmlns:v="urn:schemas-microsoft-com:vml" xmlns:wp14="http://schemas.microsoft.com/office/word/2010/wordprocessingDrawing" xmlns:wp="http://schemas.openxmlformats.org/drawingml/2006/wordprocessingDrawing" xmlns:w10="urn:schemas-microsoft-com:office:word" xmlns:w="http://schemas.openxmlformats.org/wordprocessingml/2006/main" xmlns:w14="http://schemas.microsoft.com/office/word/2010/wordml" xmlns:w15="http://schemas.microsoft.com/office/word/2012/wordml" xmlns:w16cex="http://schemas.microsoft.com/office/word/2018/wordml/cex" xmlns:w16cid="http://schemas.microsoft.com/office/word/2016/wordml/cid" xmlns:w16="http://schemas.microsoft.com/office/word/2018/wordml" xmlns:w16du="http://schemas.microsoft.com/office/word/2023/wordml/word16du" xmlns:w16sdtdh="http://schemas.microsoft.com/office/word/2020/wordml/sdtdatahash" xmlns:w16se="http://schemas.microsoft.com/office/word/2015/wordml/symex" xmlns:wpg="http://schemas.microsoft.com/office/word/2010/wordprocessingGroup" xmlns:wpi="http://schemas.microsoft.com/office/word/2010/wordprocessingInk" xmlns:wne="http://schemas.microsoft.com/office/word/2006/wordml" xmlns:wps="http://schemas.microsoft.com/office/word/2010/wordprocessingShape" mc:Ignorable="w14 w15 w16se w16cid w16 w16cex w16sdtdh wp14">
   <w:abstractNum w:abstractNumId="0" w15:restartNumberingAfterBreak="0">
     <w:nsid w:val="07597EE0"/>
     <w:multiLevelType w:val="hybridMultilevel"/>

</xml_diff>